<commit_message>
Mecánicas de Runas - Versión 1.0
</commit_message>
<xml_diff>
--- a/Documentos_de_proyecto/Mecanicas_Runas.docx
+++ b/Documentos_de_proyecto/Mecanicas_Runas.docx
@@ -160,6 +160,7 @@
                 <w:szCs w:val="24"/>
               </w:rPr>
             </w:pPr>
+            <w:proofErr w:type="spellStart"/>
             <w:r>
               <w:rPr>
                 <w:rFonts w:ascii="Verdana" w:hAnsi="Verdana" w:cs="Arial"/>
@@ -168,6 +169,7 @@
               </w:rPr>
               <w:t>Fehu</w:t>
             </w:r>
+            <w:proofErr w:type="spellEnd"/>
           </w:p>
         </w:tc>
         <w:tc>
@@ -232,6 +234,40 @@
                 <w:szCs w:val="24"/>
               </w:rPr>
             </w:pPr>
+            <w:r>
+              <w:rPr>
+                <w:rFonts w:ascii="Verdana" w:hAnsi="Verdana" w:cs="Arial"/>
+                <w:sz w:val="24"/>
+                <w:szCs w:val="24"/>
+              </w:rPr>
+              <w:t xml:space="preserve">Plata: Espadas Fortificadas </w:t>
+            </w:r>
+            <w:r>
+              <w:rPr>
+                <w:rFonts w:ascii="Verdana" w:hAnsi="Verdana" w:cs="Arial"/>
+                <w:sz w:val="24"/>
+                <w:szCs w:val="24"/>
+              </w:rPr>
+              <w:t>+</w:t>
+            </w:r>
+            <w:r>
+              <w:rPr>
+                <w:rFonts w:ascii="Verdana" w:hAnsi="Verdana" w:cs="Arial"/>
+                <w:sz w:val="24"/>
+                <w:szCs w:val="24"/>
+              </w:rPr>
+              <w:t xml:space="preserve">10 </w:t>
+            </w:r>
+            <w:proofErr w:type="spellStart"/>
+            <w:r>
+              <w:rPr>
+                <w:rFonts w:ascii="Verdana" w:hAnsi="Verdana" w:cs="Arial"/>
+                <w:sz w:val="24"/>
+                <w:szCs w:val="24"/>
+              </w:rPr>
+              <w:t>atk</w:t>
+            </w:r>
+            <w:proofErr w:type="spellEnd"/>
           </w:p>
         </w:tc>
         <w:tc>
@@ -248,6 +284,24 @@
                 <w:szCs w:val="24"/>
               </w:rPr>
             </w:pPr>
+            <w:r>
+              <w:rPr>
+                <w:rFonts w:ascii="Verdana" w:hAnsi="Verdana" w:cs="Arial"/>
+                <w:sz w:val="24"/>
+                <w:szCs w:val="24"/>
+              </w:rPr>
+              <w:t xml:space="preserve">Oxido: Espadas Rumbadas -10 </w:t>
+            </w:r>
+            <w:proofErr w:type="spellStart"/>
+            <w:r>
+              <w:rPr>
+                <w:rFonts w:ascii="Verdana" w:hAnsi="Verdana" w:cs="Arial"/>
+                <w:sz w:val="24"/>
+                <w:szCs w:val="24"/>
+              </w:rPr>
+              <w:t>atk</w:t>
+            </w:r>
+            <w:proofErr w:type="spellEnd"/>
           </w:p>
         </w:tc>
       </w:tr>
@@ -266,6 +320,7 @@
                 <w:szCs w:val="24"/>
               </w:rPr>
             </w:pPr>
+            <w:proofErr w:type="spellStart"/>
             <w:r>
               <w:rPr>
                 <w:rFonts w:ascii="Verdana" w:hAnsi="Verdana" w:cs="Arial"/>
@@ -274,6 +329,7 @@
               </w:rPr>
               <w:t>Uruz</w:t>
             </w:r>
+            <w:proofErr w:type="spellEnd"/>
           </w:p>
         </w:tc>
         <w:tc>
@@ -338,6 +394,14 @@
                 <w:szCs w:val="24"/>
               </w:rPr>
             </w:pPr>
+            <w:r>
+              <w:rPr>
+                <w:rFonts w:ascii="Verdana" w:hAnsi="Verdana" w:cs="Arial"/>
+                <w:sz w:val="24"/>
+                <w:szCs w:val="24"/>
+              </w:rPr>
+              <w:t>Bisonte: Encuentras un Bisonte Manso (+2 de Vida x 3 tiradas)</w:t>
+            </w:r>
           </w:p>
         </w:tc>
         <w:tc>
@@ -354,6 +418,33 @@
                 <w:szCs w:val="24"/>
               </w:rPr>
             </w:pPr>
+            <w:r>
+              <w:rPr>
+                <w:rFonts w:ascii="Verdana" w:hAnsi="Verdana" w:cs="Arial"/>
+                <w:sz w:val="24"/>
+                <w:szCs w:val="24"/>
+              </w:rPr>
+              <w:t>Bisonte: Te ataca un Bisonte.</w:t>
+            </w:r>
+          </w:p>
+          <w:p>
+            <w:pPr>
+              <w:jc w:val="both"/>
+              <w:cnfStyle w:val="000000000000" w:firstRow="0" w:lastRow="0" w:firstColumn="0" w:lastColumn="0" w:oddVBand="0" w:evenVBand="0" w:oddHBand="0" w:evenHBand="0" w:firstRowFirstColumn="0" w:firstRowLastColumn="0" w:lastRowFirstColumn="0" w:lastRowLastColumn="0"/>
+              <w:rPr>
+                <w:rFonts w:ascii="Verdana" w:hAnsi="Verdana" w:cs="Arial"/>
+                <w:sz w:val="24"/>
+                <w:szCs w:val="24"/>
+              </w:rPr>
+            </w:pPr>
+            <w:r>
+              <w:rPr>
+                <w:rFonts w:ascii="Verdana" w:hAnsi="Verdana" w:cs="Arial"/>
+                <w:sz w:val="24"/>
+                <w:szCs w:val="24"/>
+              </w:rPr>
+              <w:t>(-5 de vida).</w:t>
+            </w:r>
           </w:p>
         </w:tc>
       </w:tr>
@@ -375,6 +466,7 @@
                 <w:szCs w:val="24"/>
               </w:rPr>
             </w:pPr>
+            <w:proofErr w:type="spellStart"/>
             <w:r>
               <w:rPr>
                 <w:rFonts w:ascii="Verdana" w:hAnsi="Verdana" w:cs="Arial"/>
@@ -383,6 +475,7 @@
               </w:rPr>
               <w:t>Thurisaz</w:t>
             </w:r>
+            <w:proofErr w:type="spellEnd"/>
           </w:p>
         </w:tc>
         <w:tc>
@@ -447,6 +540,14 @@
                 <w:szCs w:val="24"/>
               </w:rPr>
             </w:pPr>
+            <w:r>
+              <w:rPr>
+                <w:rFonts w:ascii="Verdana" w:hAnsi="Verdana" w:cs="Arial"/>
+                <w:sz w:val="24"/>
+                <w:szCs w:val="24"/>
+              </w:rPr>
+              <w:t>Fisura: Parada de Marcha. + 3 de Vida</w:t>
+            </w:r>
           </w:p>
         </w:tc>
         <w:tc>
@@ -461,8 +562,17 @@
                 <w:rFonts w:ascii="Verdana" w:hAnsi="Verdana" w:cs="Arial"/>
                 <w:sz w:val="24"/>
                 <w:szCs w:val="24"/>
-              </w:rPr>
-            </w:pPr>
+                <w:u w:val="single"/>
+              </w:rPr>
+            </w:pPr>
+            <w:r>
+              <w:rPr>
+                <w:rFonts w:ascii="Verdana" w:hAnsi="Verdana" w:cs="Arial"/>
+                <w:sz w:val="24"/>
+                <w:szCs w:val="24"/>
+              </w:rPr>
+              <w:t>Derrumbe: Parada de Marcha -10 de vida.</w:t>
+            </w:r>
           </w:p>
         </w:tc>
       </w:tr>
@@ -481,6 +591,7 @@
                 <w:szCs w:val="24"/>
               </w:rPr>
             </w:pPr>
+            <w:proofErr w:type="spellStart"/>
             <w:r>
               <w:rPr>
                 <w:rFonts w:ascii="Verdana" w:hAnsi="Verdana" w:cs="Arial"/>
@@ -489,6 +600,7 @@
               </w:rPr>
               <w:t>Ansuz</w:t>
             </w:r>
+            <w:proofErr w:type="spellEnd"/>
           </w:p>
         </w:tc>
         <w:tc>
@@ -553,6 +665,30 @@
                 <w:szCs w:val="24"/>
               </w:rPr>
             </w:pPr>
+            <w:r>
+              <w:rPr>
+                <w:rFonts w:ascii="Verdana" w:hAnsi="Verdana" w:cs="Arial"/>
+                <w:sz w:val="24"/>
+                <w:szCs w:val="24"/>
+              </w:rPr>
+              <w:t xml:space="preserve">Atalaya – Terreno empinado. </w:t>
+            </w:r>
+            <w:r>
+              <w:rPr>
+                <w:rFonts w:ascii="Verdana" w:hAnsi="Verdana" w:cs="Arial"/>
+                <w:sz w:val="24"/>
+                <w:szCs w:val="24"/>
+              </w:rPr>
+              <w:t>Identificar</w:t>
+            </w:r>
+            <w:r>
+              <w:rPr>
+                <w:rFonts w:ascii="Verdana" w:hAnsi="Verdana" w:cs="Arial"/>
+                <w:sz w:val="24"/>
+                <w:szCs w:val="24"/>
+              </w:rPr>
+              <w:t xml:space="preserve"> unidad enemiga</w:t>
+            </w:r>
           </w:p>
         </w:tc>
         <w:tc>
@@ -569,6 +705,14 @@
                 <w:szCs w:val="24"/>
               </w:rPr>
             </w:pPr>
+            <w:r>
+              <w:rPr>
+                <w:rFonts w:ascii="Verdana" w:hAnsi="Verdana" w:cs="Arial"/>
+                <w:sz w:val="24"/>
+                <w:szCs w:val="24"/>
+              </w:rPr>
+              <w:t>Mal posicionado – perdida de visión de unidades enemigas.</w:t>
+            </w:r>
           </w:p>
         </w:tc>
       </w:tr>
@@ -662,6 +806,14 @@
                 <w:szCs w:val="24"/>
               </w:rPr>
             </w:pPr>
+            <w:r>
+              <w:rPr>
+                <w:rFonts w:ascii="Verdana" w:hAnsi="Verdana" w:cs="Arial"/>
+                <w:sz w:val="24"/>
+                <w:szCs w:val="24"/>
+              </w:rPr>
+              <w:t>Una unidad enemiga nos jura lealtad +1 unidad</w:t>
+            </w:r>
           </w:p>
         </w:tc>
         <w:tc>
@@ -678,6 +830,14 @@
                 <w:szCs w:val="24"/>
               </w:rPr>
             </w:pPr>
+            <w:r>
+              <w:rPr>
+                <w:rFonts w:ascii="Verdana" w:hAnsi="Verdana" w:cs="Arial"/>
+                <w:sz w:val="24"/>
+                <w:szCs w:val="24"/>
+              </w:rPr>
+              <w:t>Una unidad aliada nos traiciona -1 unidad</w:t>
+            </w:r>
           </w:p>
         </w:tc>
       </w:tr>
@@ -893,6 +1053,32 @@
                 <w:szCs w:val="24"/>
               </w:rPr>
             </w:pPr>
+            <w:r>
+              <w:rPr>
+                <w:rFonts w:ascii="Verdana" w:hAnsi="Verdana" w:cs="Arial"/>
+                <w:sz w:val="24"/>
+                <w:szCs w:val="24"/>
+              </w:rPr>
+              <w:t>Encuentra una Armadura +20 Defensa</w:t>
+            </w:r>
+            <w:r>
+              <w:rPr>
+                <w:rFonts w:ascii="Verdana" w:hAnsi="Verdana" w:cs="Arial"/>
+                <w:sz w:val="24"/>
+                <w:szCs w:val="24"/>
+              </w:rPr>
+              <w:t xml:space="preserve"> </w:t>
+            </w:r>
+            <w:proofErr w:type="spellStart"/>
+            <w:r>
+              <w:rPr>
+                <w:rFonts w:ascii="Verdana" w:hAnsi="Verdana" w:cs="Arial"/>
+                <w:sz w:val="24"/>
+                <w:szCs w:val="24"/>
+              </w:rPr>
+              <w:t>heroe</w:t>
+            </w:r>
+            <w:proofErr w:type="spellEnd"/>
           </w:p>
         </w:tc>
         <w:tc>
@@ -917,8 +1103,6 @@
               </w:rPr>
               <w:t>-</w:t>
             </w:r>
-            <w:bookmarkStart w:id="0" w:name="_GoBack"/>
-            <w:bookmarkEnd w:id="0"/>
           </w:p>
         </w:tc>
       </w:tr>
@@ -937,6 +1121,7 @@
                 <w:szCs w:val="24"/>
               </w:rPr>
             </w:pPr>
+            <w:proofErr w:type="spellStart"/>
             <w:r>
               <w:rPr>
                 <w:rFonts w:ascii="Verdana" w:hAnsi="Verdana" w:cs="Arial"/>
@@ -945,6 +1130,7 @@
               </w:rPr>
               <w:t>Wunjo</w:t>
             </w:r>
+            <w:proofErr w:type="spellEnd"/>
           </w:p>
         </w:tc>
         <w:tc>
@@ -1050,10 +1236,7 @@
         <w:jc w:val="left"/>
       </w:pPr>
       <w:r>
-        <w:t xml:space="preserve">Alineación </w:t>
-      </w:r>
-      <w:r>
-        <w:t>Favor</w:t>
+        <w:t>Alineación Favor</w:t>
       </w:r>
       <w:r>
         <w:tab/>
@@ -1288,6 +1471,14 @@
                 <w:szCs w:val="24"/>
               </w:rPr>
             </w:pPr>
+            <w:r>
+              <w:rPr>
+                <w:rFonts w:ascii="Verdana" w:hAnsi="Verdana" w:cs="Arial"/>
+                <w:sz w:val="24"/>
+                <w:szCs w:val="24"/>
+              </w:rPr>
+              <w:t>Tormenta: -3 de vida a todas las unidades por turno</w:t>
+            </w:r>
           </w:p>
         </w:tc>
         <w:tc>
@@ -1304,6 +1495,14 @@
                 <w:szCs w:val="24"/>
               </w:rPr>
             </w:pPr>
+            <w:r>
+              <w:rPr>
+                <w:rFonts w:ascii="Verdana" w:hAnsi="Verdana" w:cs="Arial"/>
+                <w:sz w:val="24"/>
+                <w:szCs w:val="24"/>
+              </w:rPr>
+              <w:t>-</w:t>
+            </w:r>
           </w:p>
         </w:tc>
       </w:tr>
@@ -1322,6 +1521,7 @@
                 <w:szCs w:val="24"/>
               </w:rPr>
             </w:pPr>
+            <w:proofErr w:type="spellStart"/>
             <w:r>
               <w:rPr>
                 <w:rFonts w:ascii="Verdana" w:hAnsi="Verdana" w:cs="Arial"/>
@@ -1330,6 +1530,7 @@
               </w:rPr>
               <w:t>Nauthiz</w:t>
             </w:r>
+            <w:proofErr w:type="spellEnd"/>
           </w:p>
         </w:tc>
         <w:tc>
@@ -1394,6 +1595,14 @@
                 <w:szCs w:val="24"/>
               </w:rPr>
             </w:pPr>
+            <w:r>
+              <w:rPr>
+                <w:rFonts w:ascii="Verdana" w:hAnsi="Verdana" w:cs="Arial"/>
+                <w:sz w:val="24"/>
+                <w:szCs w:val="24"/>
+              </w:rPr>
+              <w:t>Inversión: Trasforma un efecto positivo del rival en uno negativo.</w:t>
+            </w:r>
           </w:p>
         </w:tc>
         <w:tc>
@@ -1410,6 +1619,14 @@
                 <w:szCs w:val="24"/>
               </w:rPr>
             </w:pPr>
+            <w:r>
+              <w:rPr>
+                <w:rFonts w:ascii="Verdana" w:hAnsi="Verdana" w:cs="Arial"/>
+                <w:sz w:val="24"/>
+                <w:szCs w:val="24"/>
+              </w:rPr>
+              <w:t>Inversión: Trasforma un efecto positivo propio en uno negativo.</w:t>
+            </w:r>
           </w:p>
         </w:tc>
       </w:tr>
@@ -1501,8 +1718,17 @@
                 <w:rFonts w:ascii="Verdana" w:hAnsi="Verdana" w:cs="Arial"/>
                 <w:sz w:val="24"/>
                 <w:szCs w:val="24"/>
-              </w:rPr>
-            </w:pPr>
+                <w:u w:val="single"/>
+              </w:rPr>
+            </w:pPr>
+            <w:r>
+              <w:rPr>
+                <w:rFonts w:ascii="Verdana" w:hAnsi="Verdana" w:cs="Arial"/>
+                <w:sz w:val="24"/>
+                <w:szCs w:val="24"/>
+              </w:rPr>
+              <w:t>Avalancha: Obstrucción del mapa. Una unidad perdida por equipo.</w:t>
+            </w:r>
           </w:p>
         </w:tc>
         <w:tc>
@@ -1519,6 +1745,14 @@
                 <w:szCs w:val="24"/>
               </w:rPr>
             </w:pPr>
+            <w:r>
+              <w:rPr>
+                <w:rFonts w:ascii="Verdana" w:hAnsi="Verdana" w:cs="Arial"/>
+                <w:sz w:val="24"/>
+                <w:szCs w:val="24"/>
+              </w:rPr>
+              <w:t>-</w:t>
+            </w:r>
           </w:p>
         </w:tc>
       </w:tr>
@@ -1543,6 +1777,7 @@
                 <w:sz w:val="24"/>
                 <w:szCs w:val="24"/>
               </w:rPr>
+              <w:lastRenderedPageBreak/>
               <w:t>Jera</w:t>
             </w:r>
           </w:p>
@@ -1609,6 +1844,14 @@
                 <w:szCs w:val="24"/>
               </w:rPr>
             </w:pPr>
+            <w:r>
+              <w:rPr>
+                <w:rFonts w:ascii="Verdana" w:hAnsi="Verdana" w:cs="Arial"/>
+                <w:sz w:val="24"/>
+                <w:szCs w:val="24"/>
+              </w:rPr>
+              <w:t>Curtido en Batalla: +5 de Ataque Unidades.</w:t>
+            </w:r>
           </w:p>
         </w:tc>
         <w:tc>
@@ -1625,6 +1868,14 @@
                 <w:szCs w:val="24"/>
               </w:rPr>
             </w:pPr>
+            <w:r>
+              <w:rPr>
+                <w:rFonts w:ascii="Verdana" w:hAnsi="Verdana" w:cs="Arial"/>
+                <w:sz w:val="24"/>
+                <w:szCs w:val="24"/>
+              </w:rPr>
+              <w:t>-</w:t>
+            </w:r>
           </w:p>
         </w:tc>
       </w:tr>
@@ -1646,6 +1897,7 @@
                 <w:szCs w:val="24"/>
               </w:rPr>
             </w:pPr>
+            <w:proofErr w:type="spellStart"/>
             <w:r>
               <w:rPr>
                 <w:rFonts w:ascii="Verdana" w:hAnsi="Verdana" w:cs="Arial"/>
@@ -1654,6 +1906,7 @@
               </w:rPr>
               <w:t>Eihwaz</w:t>
             </w:r>
+            <w:proofErr w:type="spellEnd"/>
           </w:p>
         </w:tc>
         <w:tc>
@@ -1718,6 +1971,14 @@
                 <w:szCs w:val="24"/>
               </w:rPr>
             </w:pPr>
+            <w:r>
+              <w:rPr>
+                <w:rFonts w:ascii="Verdana" w:hAnsi="Verdana" w:cs="Arial"/>
+                <w:sz w:val="24"/>
+                <w:szCs w:val="24"/>
+              </w:rPr>
+              <w:t>Negación: Niega el daño del próximo turno.</w:t>
+            </w:r>
           </w:p>
         </w:tc>
         <w:tc>
@@ -1734,6 +1995,14 @@
                 <w:szCs w:val="24"/>
               </w:rPr>
             </w:pPr>
+            <w:r>
+              <w:rPr>
+                <w:rFonts w:ascii="Verdana" w:hAnsi="Verdana" w:cs="Arial"/>
+                <w:sz w:val="24"/>
+                <w:szCs w:val="24"/>
+              </w:rPr>
+              <w:t>-</w:t>
+            </w:r>
           </w:p>
         </w:tc>
       </w:tr>
@@ -1824,6 +2093,14 @@
                 <w:szCs w:val="24"/>
               </w:rPr>
             </w:pPr>
+            <w:r>
+              <w:rPr>
+                <w:rFonts w:ascii="Verdana" w:hAnsi="Verdana" w:cs="Arial"/>
+                <w:sz w:val="24"/>
+                <w:szCs w:val="24"/>
+              </w:rPr>
+              <w:t>Critico: Realiza un ataque critico</w:t>
+            </w:r>
           </w:p>
         </w:tc>
         <w:tc>
@@ -1840,6 +2117,14 @@
                 <w:szCs w:val="24"/>
               </w:rPr>
             </w:pPr>
+            <w:r>
+              <w:rPr>
+                <w:rFonts w:ascii="Verdana" w:hAnsi="Verdana" w:cs="Arial"/>
+                <w:sz w:val="24"/>
+                <w:szCs w:val="24"/>
+              </w:rPr>
+              <w:t>Critico: Recibe un ataque critico</w:t>
+            </w:r>
           </w:p>
         </w:tc>
       </w:tr>
@@ -1861,6 +2146,7 @@
                 <w:szCs w:val="24"/>
               </w:rPr>
             </w:pPr>
+            <w:proofErr w:type="spellStart"/>
             <w:r>
               <w:rPr>
                 <w:rFonts w:ascii="Verdana" w:hAnsi="Verdana" w:cs="Arial"/>
@@ -1869,6 +2155,7 @@
               </w:rPr>
               <w:t>Algiz</w:t>
             </w:r>
+            <w:proofErr w:type="spellEnd"/>
           </w:p>
         </w:tc>
         <w:tc>
@@ -1933,6 +2220,14 @@
                 <w:szCs w:val="24"/>
               </w:rPr>
             </w:pPr>
+            <w:r>
+              <w:rPr>
+                <w:rFonts w:ascii="Verdana" w:hAnsi="Verdana" w:cs="Arial"/>
+                <w:sz w:val="24"/>
+                <w:szCs w:val="24"/>
+              </w:rPr>
+              <w:t>Curación: Curar Unidad Aliada.</w:t>
+            </w:r>
           </w:p>
         </w:tc>
         <w:tc>
@@ -1949,6 +2244,14 @@
                 <w:szCs w:val="24"/>
               </w:rPr>
             </w:pPr>
+            <w:r>
+              <w:rPr>
+                <w:rFonts w:ascii="Verdana" w:hAnsi="Verdana" w:cs="Arial"/>
+                <w:sz w:val="24"/>
+                <w:szCs w:val="24"/>
+              </w:rPr>
+              <w:t>Fatiga: Daña una unidad Aliada.</w:t>
+            </w:r>
           </w:p>
         </w:tc>
       </w:tr>
@@ -1967,6 +2270,7 @@
                 <w:szCs w:val="24"/>
               </w:rPr>
             </w:pPr>
+            <w:proofErr w:type="spellStart"/>
             <w:r>
               <w:rPr>
                 <w:rFonts w:ascii="Verdana" w:hAnsi="Verdana" w:cs="Arial"/>
@@ -1975,6 +2279,7 @@
               </w:rPr>
               <w:t>Sowelu</w:t>
             </w:r>
+            <w:proofErr w:type="spellEnd"/>
           </w:p>
         </w:tc>
         <w:tc>
@@ -2040,6 +2345,24 @@
                 <w:szCs w:val="24"/>
               </w:rPr>
             </w:pPr>
+            <w:proofErr w:type="spellStart"/>
+            <w:r>
+              <w:rPr>
+                <w:rFonts w:ascii="Verdana" w:hAnsi="Verdana" w:cs="Arial"/>
+                <w:sz w:val="24"/>
+                <w:szCs w:val="24"/>
+              </w:rPr>
+              <w:t>Ilumninación</w:t>
+            </w:r>
+            <w:proofErr w:type="spellEnd"/>
+            <w:r>
+              <w:rPr>
+                <w:rFonts w:ascii="Verdana" w:hAnsi="Verdana" w:cs="Arial"/>
+                <w:sz w:val="24"/>
+                <w:szCs w:val="24"/>
+              </w:rPr>
+              <w:t>: Se divisan las estadísticas de las unidades.</w:t>
+            </w:r>
           </w:p>
         </w:tc>
         <w:tc>
@@ -2056,6 +2379,14 @@
                 <w:szCs w:val="24"/>
               </w:rPr>
             </w:pPr>
+            <w:r>
+              <w:rPr>
+                <w:rFonts w:ascii="Verdana" w:hAnsi="Verdana" w:cs="Arial"/>
+                <w:sz w:val="24"/>
+                <w:szCs w:val="24"/>
+              </w:rPr>
+              <w:t>-</w:t>
+            </w:r>
           </w:p>
         </w:tc>
       </w:tr>
@@ -2086,10 +2417,7 @@
         <w:jc w:val="left"/>
       </w:pPr>
       <w:r>
-        <w:t xml:space="preserve">Alineación </w:t>
-      </w:r>
-      <w:r>
-        <w:t>Honor</w:t>
+        <w:t>Alineación Honor</w:t>
       </w:r>
     </w:p>
     <w:tbl>
@@ -2249,6 +2577,7 @@
                 <w:szCs w:val="24"/>
               </w:rPr>
             </w:pPr>
+            <w:proofErr w:type="spellStart"/>
             <w:r>
               <w:rPr>
                 <w:rFonts w:ascii="Verdana" w:hAnsi="Verdana" w:cs="Arial"/>
@@ -2257,6 +2586,7 @@
               </w:rPr>
               <w:t>Teiwaz</w:t>
             </w:r>
+            <w:proofErr w:type="spellEnd"/>
           </w:p>
         </w:tc>
         <w:tc>
@@ -2355,6 +2685,7 @@
                 <w:szCs w:val="24"/>
               </w:rPr>
             </w:pPr>
+            <w:proofErr w:type="spellStart"/>
             <w:r>
               <w:rPr>
                 <w:rFonts w:ascii="Verdana" w:hAnsi="Verdana" w:cs="Arial"/>
@@ -2363,6 +2694,7 @@
               </w:rPr>
               <w:t>Berkana</w:t>
             </w:r>
+            <w:proofErr w:type="spellEnd"/>
           </w:p>
         </w:tc>
         <w:tc>
@@ -2464,6 +2796,7 @@
                 <w:szCs w:val="24"/>
               </w:rPr>
             </w:pPr>
+            <w:proofErr w:type="spellStart"/>
             <w:r>
               <w:rPr>
                 <w:rFonts w:ascii="Verdana" w:hAnsi="Verdana" w:cs="Arial"/>
@@ -2472,6 +2805,7 @@
               </w:rPr>
               <w:t>Ehwaz</w:t>
             </w:r>
+            <w:proofErr w:type="spellEnd"/>
           </w:p>
         </w:tc>
         <w:tc>
@@ -2536,6 +2870,14 @@
                 <w:szCs w:val="24"/>
               </w:rPr>
             </w:pPr>
+            <w:r>
+              <w:rPr>
+                <w:rFonts w:ascii="Verdana" w:hAnsi="Verdana" w:cs="Arial"/>
+                <w:sz w:val="24"/>
+                <w:szCs w:val="24"/>
+              </w:rPr>
+              <w:t>Movilidad: Aumenta Velocidad de Movimiento en un turno.</w:t>
+            </w:r>
           </w:p>
         </w:tc>
         <w:tc>
@@ -2552,6 +2894,30 @@
                 <w:szCs w:val="24"/>
               </w:rPr>
             </w:pPr>
+            <w:r>
+              <w:rPr>
+                <w:rFonts w:ascii="Verdana" w:hAnsi="Verdana" w:cs="Arial"/>
+                <w:sz w:val="24"/>
+                <w:szCs w:val="24"/>
+              </w:rPr>
+              <w:t xml:space="preserve">Movilidad: </w:t>
+            </w:r>
+            <w:r>
+              <w:rPr>
+                <w:rFonts w:ascii="Verdana" w:hAnsi="Verdana" w:cs="Arial"/>
+                <w:sz w:val="24"/>
+                <w:szCs w:val="24"/>
+              </w:rPr>
+              <w:t>Disminuye</w:t>
+            </w:r>
+            <w:r>
+              <w:rPr>
+                <w:rFonts w:ascii="Verdana" w:hAnsi="Verdana" w:cs="Arial"/>
+                <w:sz w:val="24"/>
+                <w:szCs w:val="24"/>
+              </w:rPr>
+              <w:t xml:space="preserve"> Velocidad de Movimiento en un turno.</w:t>
+            </w:r>
           </w:p>
         </w:tc>
       </w:tr>
@@ -2570,6 +2936,7 @@
                 <w:szCs w:val="24"/>
               </w:rPr>
             </w:pPr>
+            <w:proofErr w:type="spellStart"/>
             <w:r>
               <w:rPr>
                 <w:rFonts w:ascii="Verdana" w:hAnsi="Verdana" w:cs="Arial"/>
@@ -2578,6 +2945,7 @@
               </w:rPr>
               <w:t>Mammaz</w:t>
             </w:r>
+            <w:proofErr w:type="spellEnd"/>
           </w:p>
         </w:tc>
         <w:tc>
@@ -2679,6 +3047,7 @@
                 <w:szCs w:val="24"/>
               </w:rPr>
             </w:pPr>
+            <w:proofErr w:type="spellStart"/>
             <w:r>
               <w:rPr>
                 <w:rFonts w:ascii="Verdana" w:hAnsi="Verdana" w:cs="Arial"/>
@@ -2687,6 +3056,7 @@
               </w:rPr>
               <w:t>Laguz</w:t>
             </w:r>
+            <w:proofErr w:type="spellEnd"/>
           </w:p>
         </w:tc>
         <w:tc>
@@ -2751,6 +3121,14 @@
                 <w:szCs w:val="24"/>
               </w:rPr>
             </w:pPr>
+            <w:r>
+              <w:rPr>
+                <w:rFonts w:ascii="Verdana" w:hAnsi="Verdana" w:cs="Arial"/>
+                <w:sz w:val="24"/>
+                <w:szCs w:val="24"/>
+              </w:rPr>
+              <w:t>Focus: Ataque a un enemigo vulnerable (El de menor vida)</w:t>
+            </w:r>
           </w:p>
         </w:tc>
         <w:tc>
@@ -2767,6 +3145,49 @@
                 <w:szCs w:val="24"/>
               </w:rPr>
             </w:pPr>
+            <w:r>
+              <w:rPr>
+                <w:rFonts w:ascii="Verdana" w:hAnsi="Verdana" w:cs="Arial"/>
+                <w:sz w:val="24"/>
+                <w:szCs w:val="24"/>
+              </w:rPr>
+              <w:t xml:space="preserve">Focus: Ataque a un </w:t>
+            </w:r>
+            <w:r>
+              <w:rPr>
+                <w:rFonts w:ascii="Verdana" w:hAnsi="Verdana" w:cs="Arial"/>
+                <w:sz w:val="24"/>
+                <w:szCs w:val="24"/>
+              </w:rPr>
+              <w:t>aliado</w:t>
+            </w:r>
+            <w:r>
+              <w:rPr>
+                <w:rFonts w:ascii="Verdana" w:hAnsi="Verdana" w:cs="Arial"/>
+                <w:sz w:val="24"/>
+                <w:szCs w:val="24"/>
+              </w:rPr>
+              <w:t xml:space="preserve"> vulnerable</w:t>
+            </w:r>
+          </w:p>
+          <w:p>
+            <w:pPr>
+              <w:jc w:val="both"/>
+              <w:cnfStyle w:val="000000100000" w:firstRow="0" w:lastRow="0" w:firstColumn="0" w:lastColumn="0" w:oddVBand="0" w:evenVBand="0" w:oddHBand="1" w:evenHBand="0" w:firstRowFirstColumn="0" w:firstRowLastColumn="0" w:lastRowFirstColumn="0" w:lastRowLastColumn="0"/>
+              <w:rPr>
+                <w:rFonts w:ascii="Verdana" w:hAnsi="Verdana" w:cs="Arial"/>
+                <w:sz w:val="24"/>
+                <w:szCs w:val="24"/>
+              </w:rPr>
+            </w:pPr>
+            <w:r>
+              <w:rPr>
+                <w:rFonts w:ascii="Verdana" w:hAnsi="Verdana" w:cs="Arial"/>
+                <w:sz w:val="24"/>
+                <w:szCs w:val="24"/>
+              </w:rPr>
+              <w:t>(El de menor vida)</w:t>
+            </w:r>
           </w:p>
         </w:tc>
       </w:tr>
@@ -2785,6 +3206,7 @@
                 <w:szCs w:val="24"/>
               </w:rPr>
             </w:pPr>
+            <w:proofErr w:type="spellStart"/>
             <w:r>
               <w:rPr>
                 <w:rFonts w:ascii="Verdana" w:hAnsi="Verdana" w:cs="Arial"/>
@@ -2793,6 +3215,7 @@
               </w:rPr>
               <w:t>Inguz</w:t>
             </w:r>
+            <w:proofErr w:type="spellEnd"/>
           </w:p>
         </w:tc>
         <w:tc>
@@ -2857,6 +3280,14 @@
                 <w:szCs w:val="24"/>
               </w:rPr>
             </w:pPr>
+            <w:r>
+              <w:rPr>
+                <w:rFonts w:ascii="Verdana" w:hAnsi="Verdana" w:cs="Arial"/>
+                <w:sz w:val="24"/>
+                <w:szCs w:val="24"/>
+              </w:rPr>
+              <w:t>Flanquear: Flanquear Enemigos</w:t>
+            </w:r>
           </w:p>
         </w:tc>
         <w:tc>
@@ -2873,6 +3304,14 @@
                 <w:szCs w:val="24"/>
               </w:rPr>
             </w:pPr>
+            <w:r>
+              <w:rPr>
+                <w:rFonts w:ascii="Verdana" w:hAnsi="Verdana" w:cs="Arial"/>
+                <w:sz w:val="24"/>
+                <w:szCs w:val="24"/>
+              </w:rPr>
+              <w:t>-</w:t>
+            </w:r>
           </w:p>
         </w:tc>
       </w:tr>
@@ -2894,6 +3333,8 @@
                 <w:szCs w:val="24"/>
               </w:rPr>
             </w:pPr>
+            <w:bookmarkStart w:id="0" w:name="_GoBack"/>
+            <w:proofErr w:type="spellStart"/>
             <w:r>
               <w:rPr>
                 <w:rFonts w:ascii="Verdana" w:hAnsi="Verdana" w:cs="Arial"/>
@@ -2902,6 +3343,7 @@
               </w:rPr>
               <w:t>Dagaz</w:t>
             </w:r>
+            <w:proofErr w:type="spellEnd"/>
           </w:p>
         </w:tc>
         <w:tc>
@@ -2982,9 +3424,18 @@
                 <w:szCs w:val="24"/>
               </w:rPr>
             </w:pPr>
+            <w:r>
+              <w:rPr>
+                <w:rFonts w:ascii="Verdana" w:hAnsi="Verdana" w:cs="Arial"/>
+                <w:sz w:val="24"/>
+                <w:szCs w:val="24"/>
+              </w:rPr>
+              <w:t>-</w:t>
+            </w:r>
           </w:p>
         </w:tc>
       </w:tr>
+      <w:bookmarkEnd w:id="0"/>
       <w:tr>
         <w:tc>
           <w:tcPr>
@@ -3000,6 +3451,7 @@
                 <w:szCs w:val="24"/>
               </w:rPr>
             </w:pPr>
+            <w:proofErr w:type="spellStart"/>
             <w:r>
               <w:rPr>
                 <w:rFonts w:ascii="Verdana" w:hAnsi="Verdana" w:cs="Arial"/>
@@ -3008,6 +3460,7 @@
               </w:rPr>
               <w:t>Othila</w:t>
             </w:r>
+            <w:proofErr w:type="spellEnd"/>
           </w:p>
         </w:tc>
         <w:tc>
@@ -3242,6 +3695,7 @@
     <w:lsdException w:name="HTML Sample" w:semiHidden="1" w:unhideWhenUsed="1"/>
     <w:lsdException w:name="HTML Typewriter" w:semiHidden="1" w:unhideWhenUsed="1"/>
     <w:lsdException w:name="HTML Variable" w:semiHidden="1" w:unhideWhenUsed="1"/>
+    <w:lsdException w:name="Normal Table" w:semiHidden="1" w:unhideWhenUsed="1"/>
     <w:lsdException w:name="annotation subject" w:semiHidden="1" w:unhideWhenUsed="1"/>
     <w:lsdException w:name="No List" w:semiHidden="1" w:unhideWhenUsed="1"/>
     <w:lsdException w:name="Outline List 1" w:semiHidden="1" w:unhideWhenUsed="1"/>
@@ -3288,8 +3742,10 @@
     <w:lsdException w:name="Table Subtle 2" w:semiHidden="1" w:unhideWhenUsed="1"/>
     <w:lsdException w:name="Table Web 1" w:semiHidden="1" w:unhideWhenUsed="1"/>
     <w:lsdException w:name="Table Web 2" w:semiHidden="1" w:unhideWhenUsed="1"/>
+    <w:lsdException w:name="Table Web 3" w:semiHidden="1" w:unhideWhenUsed="1"/>
     <w:lsdException w:name="Balloon Text" w:semiHidden="1" w:unhideWhenUsed="1"/>
     <w:lsdException w:name="Table Grid" w:uiPriority="39"/>
+    <w:lsdException w:name="Table Theme" w:semiHidden="1" w:unhideWhenUsed="1"/>
     <w:lsdException w:name="Placeholder Text" w:semiHidden="1"/>
     <w:lsdException w:name="No Spacing" w:uiPriority="1" w:qFormat="1"/>
     <w:lsdException w:name="Light Shading" w:uiPriority="60"/>
@@ -3944,7 +4400,7 @@
 </file>
 
 <file path=customXml/itemProps1.xml><?xml version="1.0" encoding="utf-8"?>
-<ds:datastoreItem xmlns:ds="http://schemas.openxmlformats.org/officeDocument/2006/customXml" ds:itemID="{85353291-5485-4ABD-9AF4-390C8CED6EF8}">
+<ds:datastoreItem xmlns:ds="http://schemas.openxmlformats.org/officeDocument/2006/customXml" ds:itemID="{610E6EBB-E1C9-49E8-99FF-FBA832ED63AE}">
   <ds:schemaRefs>
     <ds:schemaRef ds:uri="http://schemas.openxmlformats.org/officeDocument/2006/bibliography"/>
   </ds:schemaRefs>

</xml_diff>

<commit_message>
Mecánicas de Runas - Versión 1.1
</commit_message>
<xml_diff>
--- a/Documentos_de_proyecto/Mecanicas_Runas.docx
+++ b/Documentos_de_proyecto/Mecanicas_Runas.docx
@@ -1601,7 +1601,15 @@
                 <w:sz w:val="24"/>
                 <w:szCs w:val="24"/>
               </w:rPr>
-              <w:t>Inversión: Trasforma un efecto positivo del rival en uno negativo.</w:t>
+              <w:t>Retribución</w:t>
+            </w:r>
+            <w:r>
+              <w:rPr>
+                <w:rFonts w:ascii="Verdana" w:hAnsi="Verdana" w:cs="Arial"/>
+                <w:sz w:val="24"/>
+                <w:szCs w:val="24"/>
+              </w:rPr>
+              <w:t>: Trasforma un efecto positivo del rival en uno negativo.</w:t>
             </w:r>
           </w:p>
         </w:tc>
@@ -1625,7 +1633,15 @@
                 <w:sz w:val="24"/>
                 <w:szCs w:val="24"/>
               </w:rPr>
-              <w:t>Inversión: Trasforma un efecto positivo propio en uno negativo.</w:t>
+              <w:t>Retribución</w:t>
+            </w:r>
+            <w:r>
+              <w:rPr>
+                <w:rFonts w:ascii="Verdana" w:hAnsi="Verdana" w:cs="Arial"/>
+                <w:sz w:val="24"/>
+                <w:szCs w:val="24"/>
+              </w:rPr>
+              <w:t>: Trasforma un efecto positivo propio en uno negativo.</w:t>
             </w:r>
           </w:p>
         </w:tc>
@@ -1850,7 +1866,15 @@
                 <w:sz w:val="24"/>
                 <w:szCs w:val="24"/>
               </w:rPr>
-              <w:t>Curtido en Batalla: +5 de Ataque Unidades.</w:t>
+              <w:t>Armas mata dioses</w:t>
+            </w:r>
+            <w:r>
+              <w:rPr>
+                <w:rFonts w:ascii="Verdana" w:hAnsi="Verdana" w:cs="Arial"/>
+                <w:sz w:val="24"/>
+                <w:szCs w:val="24"/>
+              </w:rPr>
+              <w:t>: +5 de Ataque Unidades.</w:t>
             </w:r>
           </w:p>
         </w:tc>
@@ -2099,7 +2123,15 @@
                 <w:sz w:val="24"/>
                 <w:szCs w:val="24"/>
               </w:rPr>
-              <w:t>Critico: Realiza un ataque critico</w:t>
+              <w:t>Fatalidad</w:t>
+            </w:r>
+            <w:r>
+              <w:rPr>
+                <w:rFonts w:ascii="Verdana" w:hAnsi="Verdana" w:cs="Arial"/>
+                <w:sz w:val="24"/>
+                <w:szCs w:val="24"/>
+              </w:rPr>
+              <w:t>: Realiza un ataque critico</w:t>
             </w:r>
           </w:p>
         </w:tc>
@@ -2123,7 +2155,15 @@
                 <w:sz w:val="24"/>
                 <w:szCs w:val="24"/>
               </w:rPr>
-              <w:t>Critico: Recibe un ataque critico</w:t>
+              <w:t>Fatalidad</w:t>
+            </w:r>
+            <w:r>
+              <w:rPr>
+                <w:rFonts w:ascii="Verdana" w:hAnsi="Verdana" w:cs="Arial"/>
+                <w:sz w:val="24"/>
+                <w:szCs w:val="24"/>
+              </w:rPr>
+              <w:t>: Recibe un ataque critico</w:t>
             </w:r>
           </w:p>
         </w:tc>
@@ -2643,14 +2683,23 @@
           </w:tcPr>
           <w:p>
             <w:pPr>
-              <w:jc w:val="both"/>
-              <w:cnfStyle w:val="000000100000" w:firstRow="0" w:lastRow="0" w:firstColumn="0" w:lastColumn="0" w:oddVBand="0" w:evenVBand="0" w:oddHBand="1" w:evenHBand="0" w:firstRowFirstColumn="0" w:firstRowLastColumn="0" w:lastRowFirstColumn="0" w:lastRowLastColumn="0"/>
-              <w:rPr>
-                <w:rFonts w:ascii="Verdana" w:hAnsi="Verdana" w:cs="Arial"/>
-                <w:sz w:val="24"/>
-                <w:szCs w:val="24"/>
-              </w:rPr>
-            </w:pPr>
+              <w:ind w:left="708" w:hanging="708"/>
+              <w:jc w:val="both"/>
+              <w:cnfStyle w:val="000000100000" w:firstRow="0" w:lastRow="0" w:firstColumn="0" w:lastColumn="0" w:oddVBand="0" w:evenVBand="0" w:oddHBand="1" w:evenHBand="0" w:firstRowFirstColumn="0" w:firstRowLastColumn="0" w:lastRowFirstColumn="0" w:lastRowLastColumn="0"/>
+              <w:rPr>
+                <w:rFonts w:ascii="Verdana" w:hAnsi="Verdana" w:cs="Arial"/>
+                <w:sz w:val="24"/>
+                <w:szCs w:val="24"/>
+              </w:rPr>
+            </w:pPr>
+            <w:r>
+              <w:rPr>
+                <w:rFonts w:ascii="Verdana" w:hAnsi="Verdana" w:cs="Arial"/>
+                <w:sz w:val="24"/>
+                <w:szCs w:val="24"/>
+              </w:rPr>
+              <w:t>Coraje: Velocidad de Ataque Aumentada</w:t>
+            </w:r>
           </w:p>
         </w:tc>
         <w:tc>
@@ -2667,6 +2716,14 @@
                 <w:szCs w:val="24"/>
               </w:rPr>
             </w:pPr>
+            <w:r>
+              <w:rPr>
+                <w:rFonts w:ascii="Verdana" w:hAnsi="Verdana" w:cs="Arial"/>
+                <w:sz w:val="24"/>
+                <w:szCs w:val="24"/>
+              </w:rPr>
+              <w:t>Coraje: Velocidad de Ataque Disminuida.</w:t>
+            </w:r>
           </w:p>
         </w:tc>
       </w:tr>
@@ -2759,6 +2816,14 @@
                 <w:szCs w:val="24"/>
               </w:rPr>
             </w:pPr>
+            <w:r>
+              <w:rPr>
+                <w:rFonts w:ascii="Verdana" w:hAnsi="Verdana" w:cs="Arial"/>
+                <w:sz w:val="24"/>
+                <w:szCs w:val="24"/>
+              </w:rPr>
+              <w:t>Crecimiento: Los efectos se magnifican.</w:t>
+            </w:r>
           </w:p>
         </w:tc>
         <w:tc>
@@ -2775,6 +2840,22 @@
                 <w:szCs w:val="24"/>
               </w:rPr>
             </w:pPr>
+            <w:r>
+              <w:rPr>
+                <w:rFonts w:ascii="Verdana" w:hAnsi="Verdana" w:cs="Arial"/>
+                <w:sz w:val="24"/>
+                <w:szCs w:val="24"/>
+              </w:rPr>
+              <w:t xml:space="preserve">Crecimiento: Los efectos se </w:t>
+            </w:r>
+            <w:r>
+              <w:rPr>
+                <w:rFonts w:ascii="Verdana" w:hAnsi="Verdana" w:cs="Arial"/>
+                <w:sz w:val="24"/>
+                <w:szCs w:val="24"/>
+              </w:rPr>
+              <w:t>minimizan</w:t>
+            </w:r>
           </w:p>
         </w:tc>
       </w:tr>
@@ -2900,23 +2981,7 @@
                 <w:sz w:val="24"/>
                 <w:szCs w:val="24"/>
               </w:rPr>
-              <w:t xml:space="preserve">Movilidad: </w:t>
-            </w:r>
-            <w:r>
-              <w:rPr>
-                <w:rFonts w:ascii="Verdana" w:hAnsi="Verdana" w:cs="Arial"/>
-                <w:sz w:val="24"/>
-                <w:szCs w:val="24"/>
-              </w:rPr>
-              <w:t>Disminuye</w:t>
-            </w:r>
-            <w:r>
-              <w:rPr>
-                <w:rFonts w:ascii="Verdana" w:hAnsi="Verdana" w:cs="Arial"/>
-                <w:sz w:val="24"/>
-                <w:szCs w:val="24"/>
-              </w:rPr>
-              <w:t xml:space="preserve"> Velocidad de Movimiento en un turno.</w:t>
+              <w:t>Movilidad: Disminuye Velocidad de Movimiento en un turno.</w:t>
             </w:r>
           </w:p>
         </w:tc>
@@ -3010,6 +3075,14 @@
                 <w:szCs w:val="24"/>
               </w:rPr>
             </w:pPr>
+            <w:r>
+              <w:rPr>
+                <w:rFonts w:ascii="Verdana" w:hAnsi="Verdana" w:cs="Arial"/>
+                <w:sz w:val="24"/>
+                <w:szCs w:val="24"/>
+              </w:rPr>
+              <w:t>Hermandad: Daño repartido entre unidades</w:t>
+            </w:r>
           </w:p>
         </w:tc>
         <w:tc>
@@ -3026,8 +3099,26 @@
                 <w:szCs w:val="24"/>
               </w:rPr>
             </w:pPr>
-          </w:p>
-        </w:tc>
+            <w:r>
+              <w:rPr>
+                <w:rFonts w:ascii="Verdana" w:hAnsi="Verdana" w:cs="Arial"/>
+                <w:sz w:val="24"/>
+                <w:szCs w:val="24"/>
+              </w:rPr>
+              <w:t>Hermandad</w:t>
+            </w:r>
+            <w:r>
+              <w:rPr>
+                <w:rFonts w:ascii="Verdana" w:hAnsi="Verdana" w:cs="Arial"/>
+                <w:sz w:val="24"/>
+                <w:szCs w:val="24"/>
+              </w:rPr>
+              <w:t>: Daño focalizado en unidad.</w:t>
+            </w:r>
+          </w:p>
+        </w:tc>
+        <w:bookmarkStart w:id="0" w:name="_GoBack"/>
+        <w:bookmarkEnd w:id="0"/>
       </w:tr>
       <w:tr>
         <w:trPr>
@@ -3127,7 +3218,15 @@
                 <w:sz w:val="24"/>
                 <w:szCs w:val="24"/>
               </w:rPr>
-              <w:t>Focus: Ataque a un enemigo vulnerable (El de menor vida)</w:t>
+              <w:t>Enfoque</w:t>
+            </w:r>
+            <w:r>
+              <w:rPr>
+                <w:rFonts w:ascii="Verdana" w:hAnsi="Verdana" w:cs="Arial"/>
+                <w:sz w:val="24"/>
+                <w:szCs w:val="24"/>
+              </w:rPr>
+              <w:t>: Ataque a un enemigo vulnerable (El de menor vida)</w:t>
             </w:r>
           </w:p>
         </w:tc>
@@ -3145,29 +3244,33 @@
                 <w:szCs w:val="24"/>
               </w:rPr>
             </w:pPr>
-            <w:r>
-              <w:rPr>
-                <w:rFonts w:ascii="Verdana" w:hAnsi="Verdana" w:cs="Arial"/>
-                <w:sz w:val="24"/>
-                <w:szCs w:val="24"/>
-              </w:rPr>
-              <w:t xml:space="preserve">Focus: Ataque a un </w:t>
-            </w:r>
-            <w:r>
-              <w:rPr>
-                <w:rFonts w:ascii="Verdana" w:hAnsi="Verdana" w:cs="Arial"/>
-                <w:sz w:val="24"/>
-                <w:szCs w:val="24"/>
-              </w:rPr>
-              <w:t>aliado</w:t>
-            </w:r>
-            <w:r>
-              <w:rPr>
-                <w:rFonts w:ascii="Verdana" w:hAnsi="Verdana" w:cs="Arial"/>
-                <w:sz w:val="24"/>
-                <w:szCs w:val="24"/>
-              </w:rPr>
-              <w:t xml:space="preserve"> vulnerable</w:t>
+            <w:proofErr w:type="spellStart"/>
+            <w:proofErr w:type="gramStart"/>
+            <w:r>
+              <w:rPr>
+                <w:rFonts w:ascii="Verdana" w:hAnsi="Verdana" w:cs="Arial"/>
+                <w:sz w:val="24"/>
+                <w:szCs w:val="24"/>
+              </w:rPr>
+              <w:t>Enfoque</w:t>
+            </w:r>
+            <w:r>
+              <w:rPr>
+                <w:rFonts w:ascii="Verdana" w:hAnsi="Verdana" w:cs="Arial"/>
+                <w:sz w:val="24"/>
+                <w:szCs w:val="24"/>
+              </w:rPr>
+              <w:t>:Ataque</w:t>
+            </w:r>
+            <w:proofErr w:type="spellEnd"/>
+            <w:proofErr w:type="gramEnd"/>
+            <w:r>
+              <w:rPr>
+                <w:rFonts w:ascii="Verdana" w:hAnsi="Verdana" w:cs="Arial"/>
+                <w:sz w:val="24"/>
+                <w:szCs w:val="24"/>
+              </w:rPr>
+              <w:t xml:space="preserve"> a un aliado vulnerable</w:t>
             </w:r>
           </w:p>
           <w:p>
@@ -3333,7 +3436,6 @@
                 <w:szCs w:val="24"/>
               </w:rPr>
             </w:pPr>
-            <w:bookmarkStart w:id="0" w:name="_GoBack"/>
             <w:proofErr w:type="spellStart"/>
             <w:r>
               <w:rPr>
@@ -3408,6 +3510,14 @@
                 <w:szCs w:val="24"/>
               </w:rPr>
             </w:pPr>
+            <w:r>
+              <w:rPr>
+                <w:rFonts w:ascii="Verdana" w:hAnsi="Verdana" w:cs="Arial"/>
+                <w:sz w:val="24"/>
+                <w:szCs w:val="24"/>
+              </w:rPr>
+              <w:t>Liberación: Libera de un efecto negativo.</w:t>
+            </w:r>
           </w:p>
         </w:tc>
         <w:tc>
@@ -3435,7 +3545,6 @@
           </w:p>
         </w:tc>
       </w:tr>
-      <w:bookmarkEnd w:id="0"/>
       <w:tr>
         <w:tc>
           <w:tcPr>
@@ -3458,6 +3567,7 @@
                 <w:sz w:val="24"/>
                 <w:szCs w:val="24"/>
               </w:rPr>
+              <w:lastRenderedPageBreak/>
               <w:t>Othila</w:t>
             </w:r>
             <w:proofErr w:type="spellEnd"/>
@@ -3526,6 +3636,14 @@
                 <w:szCs w:val="24"/>
               </w:rPr>
             </w:pPr>
+            <w:r>
+              <w:rPr>
+                <w:rFonts w:ascii="Verdana" w:hAnsi="Verdana" w:cs="Arial"/>
+                <w:sz w:val="24"/>
+                <w:szCs w:val="24"/>
+              </w:rPr>
+              <w:t>Bastión: Resguardar al Héroe</w:t>
+            </w:r>
           </w:p>
         </w:tc>
         <w:tc>
@@ -3542,6 +3660,22 @@
                 <w:szCs w:val="24"/>
               </w:rPr>
             </w:pPr>
+            <w:r>
+              <w:rPr>
+                <w:rFonts w:ascii="Verdana" w:hAnsi="Verdana" w:cs="Arial"/>
+                <w:sz w:val="24"/>
+                <w:szCs w:val="24"/>
+              </w:rPr>
+              <w:t xml:space="preserve">Bastión: Retirada del </w:t>
+            </w:r>
+            <w:r>
+              <w:rPr>
+                <w:rFonts w:ascii="Verdana" w:hAnsi="Verdana" w:cs="Arial"/>
+                <w:sz w:val="24"/>
+                <w:szCs w:val="24"/>
+              </w:rPr>
+              <w:t>Héroe</w:t>
+            </w:r>
           </w:p>
         </w:tc>
       </w:tr>
@@ -4400,7 +4534,7 @@
 </file>
 
 <file path=customXml/itemProps1.xml><?xml version="1.0" encoding="utf-8"?>
-<ds:datastoreItem xmlns:ds="http://schemas.openxmlformats.org/officeDocument/2006/customXml" ds:itemID="{610E6EBB-E1C9-49E8-99FF-FBA832ED63AE}">
+<ds:datastoreItem xmlns:ds="http://schemas.openxmlformats.org/officeDocument/2006/customXml" ds:itemID="{37CB4E37-05B5-474D-8816-01A2A2536589}">
   <ds:schemaRefs>
     <ds:schemaRef ds:uri="http://schemas.openxmlformats.org/officeDocument/2006/bibliography"/>
   </ds:schemaRefs>

</xml_diff>